<commit_message>
Added all testing doc files
</commit_message>
<xml_diff>
--- a/4.MONITORING AND CONTROLLING PHASE/Testing and Evaluating/Admin PHP/ADMIN(PHP)TESTING.docx
+++ b/4.MONITORING AND CONTROLLING PHASE/Testing and Evaluating/Admin PHP/ADMIN(PHP)TESTING.docx
@@ -26,13 +26,7 @@
         <w:jc w:val="both"/>
       </w:pPr>
       <w:r>
-        <w:t>[</w:t>
-      </w:r>
-      <w:r>
-        <w:t>Login</w:t>
-      </w:r>
-      <w:r>
-        <w:t xml:space="preserve"> Testing]</w:t>
+        <w:t>[Login Testing]</w:t>
       </w:r>
     </w:p>
     <w:p>
@@ -54,6 +48,59 @@
     <w:p>
       <w:pPr>
         <w:pStyle w:val="ListParagraph"/>
+        <w:jc w:val="both"/>
+      </w:pPr>
+      <w:r>
+        <w:rPr>
+          <w:noProof/>
+          <w:lang w:bidi="ne-NP"/>
+        </w:rPr>
+        <w:drawing>
+          <wp:inline distT="0" distB="0" distL="0" distR="0">
+            <wp:extent cx="5943600" cy="2560320"/>
+            <wp:effectExtent l="0" t="0" r="0" b="0"/>
+            <wp:docPr id="1" name="Picture 1"/>
+            <wp:cNvGraphicFramePr>
+              <a:graphicFrameLocks xmlns:a="http://schemas.openxmlformats.org/drawingml/2006/main" noChangeAspect="1"/>
+            </wp:cNvGraphicFramePr>
+            <a:graphic xmlns:a="http://schemas.openxmlformats.org/drawingml/2006/main">
+              <a:graphicData uri="http://schemas.openxmlformats.org/drawingml/2006/picture">
+                <pic:pic xmlns:pic="http://schemas.openxmlformats.org/drawingml/2006/picture">
+                  <pic:nvPicPr>
+                    <pic:cNvPr id="1" name="Admin Panel.jpeg"/>
+                    <pic:cNvPicPr/>
+                  </pic:nvPicPr>
+                  <pic:blipFill>
+                    <a:blip r:embed="rId5" cstate="print">
+                      <a:extLst>
+                        <a:ext uri="{28A0092B-C50C-407E-A947-70E740481C1C}">
+                          <a14:useLocalDpi xmlns:a14="http://schemas.microsoft.com/office/drawing/2010/main" val="0"/>
+                        </a:ext>
+                      </a:extLst>
+                    </a:blip>
+                    <a:stretch>
+                      <a:fillRect/>
+                    </a:stretch>
+                  </pic:blipFill>
+                  <pic:spPr>
+                    <a:xfrm>
+                      <a:off x="0" y="0"/>
+                      <a:ext cx="5943600" cy="2560320"/>
+                    </a:xfrm>
+                    <a:prstGeom prst="rect">
+                      <a:avLst/>
+                    </a:prstGeom>
+                  </pic:spPr>
+                </pic:pic>
+              </a:graphicData>
+            </a:graphic>
+          </wp:inline>
+        </w:drawing>
+      </w:r>
+    </w:p>
+    <w:p>
+      <w:pPr>
+        <w:pStyle w:val="ListParagraph"/>
         <w:numPr>
           <w:ilvl w:val="0"/>
           <w:numId w:val="4"/>
@@ -69,6 +116,65 @@
     </w:p>
     <w:p>
       <w:pPr>
+        <w:ind w:left="360"/>
+        <w:jc w:val="both"/>
+      </w:pPr>
+    </w:p>
+    <w:p>
+      <w:pPr>
+        <w:pStyle w:val="ListParagraph"/>
+        <w:jc w:val="both"/>
+      </w:pPr>
+      <w:r>
+        <w:rPr>
+          <w:noProof/>
+          <w:lang w:bidi="ne-NP"/>
+        </w:rPr>
+        <w:drawing>
+          <wp:inline distT="0" distB="0" distL="0" distR="0">
+            <wp:extent cx="5943600" cy="2578735"/>
+            <wp:effectExtent l="0" t="0" r="0" b="0"/>
+            <wp:docPr id="2" name="Picture 2"/>
+            <wp:cNvGraphicFramePr>
+              <a:graphicFrameLocks xmlns:a="http://schemas.openxmlformats.org/drawingml/2006/main" noChangeAspect="1"/>
+            </wp:cNvGraphicFramePr>
+            <a:graphic xmlns:a="http://schemas.openxmlformats.org/drawingml/2006/main">
+              <a:graphicData uri="http://schemas.openxmlformats.org/drawingml/2006/picture">
+                <pic:pic xmlns:pic="http://schemas.openxmlformats.org/drawingml/2006/picture">
+                  <pic:nvPicPr>
+                    <pic:cNvPr id="2" name="AdminInvalidDetails.jpeg"/>
+                    <pic:cNvPicPr/>
+                  </pic:nvPicPr>
+                  <pic:blipFill>
+                    <a:blip r:embed="rId6" cstate="print">
+                      <a:extLst>
+                        <a:ext uri="{28A0092B-C50C-407E-A947-70E740481C1C}">
+                          <a14:useLocalDpi xmlns:a14="http://schemas.microsoft.com/office/drawing/2010/main" val="0"/>
+                        </a:ext>
+                      </a:extLst>
+                    </a:blip>
+                    <a:stretch>
+                      <a:fillRect/>
+                    </a:stretch>
+                  </pic:blipFill>
+                  <pic:spPr>
+                    <a:xfrm>
+                      <a:off x="0" y="0"/>
+                      <a:ext cx="5943600" cy="2578735"/>
+                    </a:xfrm>
+                    <a:prstGeom prst="rect">
+                      <a:avLst/>
+                    </a:prstGeom>
+                  </pic:spPr>
+                </pic:pic>
+              </a:graphicData>
+            </a:graphic>
+          </wp:inline>
+        </w:drawing>
+      </w:r>
+    </w:p>
+    <w:p>
+      <w:pPr>
         <w:pStyle w:val="ListParagraph"/>
         <w:numPr>
           <w:ilvl w:val="0"/>
@@ -77,11 +183,71 @@
         <w:jc w:val="both"/>
       </w:pPr>
       <w:r>
+        <w:lastRenderedPageBreak/>
         <w:t xml:space="preserve">If the </w:t>
       </w:r>
       <w:r>
         <w:t>admin ticks the remember me button then the admin is not required to enter the username or email details again</w:t>
       </w:r>
+    </w:p>
+    <w:p>
+      <w:pPr>
+        <w:pStyle w:val="ListParagraph"/>
+        <w:jc w:val="both"/>
+      </w:pPr>
+      <w:r>
+        <w:rPr>
+          <w:noProof/>
+          <w:lang w:bidi="ne-NP"/>
+        </w:rPr>
+        <w:drawing>
+          <wp:inline distT="0" distB="0" distL="0" distR="0">
+            <wp:extent cx="5943600" cy="2557145"/>
+            <wp:effectExtent l="0" t="0" r="0" b="0"/>
+            <wp:docPr id="3" name="Picture 3"/>
+            <wp:cNvGraphicFramePr>
+              <a:graphicFrameLocks xmlns:a="http://schemas.openxmlformats.org/drawingml/2006/main" noChangeAspect="1"/>
+            </wp:cNvGraphicFramePr>
+            <a:graphic xmlns:a="http://schemas.openxmlformats.org/drawingml/2006/main">
+              <a:graphicData uri="http://schemas.openxmlformats.org/drawingml/2006/picture">
+                <pic:pic xmlns:pic="http://schemas.openxmlformats.org/drawingml/2006/picture">
+                  <pic:nvPicPr>
+                    <pic:cNvPr id="3" name="AdminRememberMe.jpeg"/>
+                    <pic:cNvPicPr/>
+                  </pic:nvPicPr>
+                  <pic:blipFill>
+                    <a:blip r:embed="rId7" cstate="print">
+                      <a:extLst>
+                        <a:ext uri="{28A0092B-C50C-407E-A947-70E740481C1C}">
+                          <a14:useLocalDpi xmlns:a14="http://schemas.microsoft.com/office/drawing/2010/main" val="0"/>
+                        </a:ext>
+                      </a:extLst>
+                    </a:blip>
+                    <a:stretch>
+                      <a:fillRect/>
+                    </a:stretch>
+                  </pic:blipFill>
+                  <pic:spPr>
+                    <a:xfrm>
+                      <a:off x="0" y="0"/>
+                      <a:ext cx="5943600" cy="2557145"/>
+                    </a:xfrm>
+                    <a:prstGeom prst="rect">
+                      <a:avLst/>
+                    </a:prstGeom>
+                  </pic:spPr>
+                </pic:pic>
+              </a:graphicData>
+            </a:graphic>
+          </wp:inline>
+        </w:drawing>
+      </w:r>
+    </w:p>
+    <w:p>
+      <w:pPr>
+        <w:pStyle w:val="ListParagraph"/>
+        <w:jc w:val="both"/>
+      </w:pPr>
     </w:p>
     <w:p>
       <w:pPr>
@@ -102,6 +268,113 @@
     <w:p>
       <w:pPr>
         <w:pStyle w:val="ListParagraph"/>
+        <w:jc w:val="both"/>
+      </w:pPr>
+      <w:r>
+        <w:rPr>
+          <w:noProof/>
+          <w:lang w:bidi="ne-NP"/>
+        </w:rPr>
+        <w:drawing>
+          <wp:inline distT="0" distB="0" distL="0" distR="0">
+            <wp:extent cx="5943600" cy="2538095"/>
+            <wp:effectExtent l="0" t="0" r="0" b="0"/>
+            <wp:docPr id="4" name="Picture 4"/>
+            <wp:cNvGraphicFramePr>
+              <a:graphicFrameLocks xmlns:a="http://schemas.openxmlformats.org/drawingml/2006/main" noChangeAspect="1"/>
+            </wp:cNvGraphicFramePr>
+            <a:graphic xmlns:a="http://schemas.openxmlformats.org/drawingml/2006/main">
+              <a:graphicData uri="http://schemas.openxmlformats.org/drawingml/2006/picture">
+                <pic:pic xmlns:pic="http://schemas.openxmlformats.org/drawingml/2006/picture">
+                  <pic:nvPicPr>
+                    <pic:cNvPr id="4" name="EmptyFieldTesting.jpeg"/>
+                    <pic:cNvPicPr/>
+                  </pic:nvPicPr>
+                  <pic:blipFill>
+                    <a:blip r:embed="rId8" cstate="print">
+                      <a:extLst>
+                        <a:ext uri="{28A0092B-C50C-407E-A947-70E740481C1C}">
+                          <a14:useLocalDpi xmlns:a14="http://schemas.microsoft.com/office/drawing/2010/main" val="0"/>
+                        </a:ext>
+                      </a:extLst>
+                    </a:blip>
+                    <a:stretch>
+                      <a:fillRect/>
+                    </a:stretch>
+                  </pic:blipFill>
+                  <pic:spPr>
+                    <a:xfrm>
+                      <a:off x="0" y="0"/>
+                      <a:ext cx="5943600" cy="2538095"/>
+                    </a:xfrm>
+                    <a:prstGeom prst="rect">
+                      <a:avLst/>
+                    </a:prstGeom>
+                  </pic:spPr>
+                </pic:pic>
+              </a:graphicData>
+            </a:graphic>
+          </wp:inline>
+        </w:drawing>
+      </w:r>
+    </w:p>
+    <w:p>
+      <w:pPr>
+        <w:pStyle w:val="ListParagraph"/>
+        <w:jc w:val="both"/>
+      </w:pPr>
+    </w:p>
+    <w:p>
+      <w:pPr>
+        <w:pStyle w:val="ListParagraph"/>
+        <w:jc w:val="both"/>
+      </w:pPr>
+    </w:p>
+    <w:p>
+      <w:pPr>
+        <w:pStyle w:val="ListParagraph"/>
+        <w:jc w:val="both"/>
+      </w:pPr>
+    </w:p>
+    <w:p>
+      <w:pPr>
+        <w:pStyle w:val="ListParagraph"/>
+        <w:jc w:val="both"/>
+      </w:pPr>
+    </w:p>
+    <w:p>
+      <w:pPr>
+        <w:pStyle w:val="ListParagraph"/>
+        <w:jc w:val="both"/>
+      </w:pPr>
+    </w:p>
+    <w:p>
+      <w:pPr>
+        <w:pStyle w:val="ListParagraph"/>
+        <w:jc w:val="both"/>
+      </w:pPr>
+    </w:p>
+    <w:p>
+      <w:pPr>
+        <w:pStyle w:val="ListParagraph"/>
+        <w:jc w:val="both"/>
+      </w:pPr>
+    </w:p>
+    <w:p>
+      <w:pPr>
+        <w:pStyle w:val="ListParagraph"/>
+        <w:jc w:val="both"/>
+      </w:pPr>
+    </w:p>
+    <w:p>
+      <w:pPr>
+        <w:pStyle w:val="ListParagraph"/>
+        <w:jc w:val="both"/>
+      </w:pPr>
+    </w:p>
+    <w:p>
+      <w:pPr>
+        <w:pStyle w:val="ListParagraph"/>
         <w:numPr>
           <w:ilvl w:val="0"/>
           <w:numId w:val="4"/>
@@ -109,21 +382,22 @@
         <w:jc w:val="both"/>
       </w:pPr>
       <w:r>
+        <w:lastRenderedPageBreak/>
         <w:t>If the admin clicks on forgot password link then the admin can change their password after providing their email address then receiving an OTP code for validation, then finally the admin is able to successfully change the password</w:t>
       </w:r>
     </w:p>
     <w:p>
       <w:pPr>
-        <w:jc w:val="both"/>
-      </w:pPr>
-      <w:r>
-        <w:t>[</w:t>
-      </w:r>
-      <w:r>
-        <w:t xml:space="preserve">Dashboard </w:t>
-      </w:r>
-      <w:r>
-        <w:t>Testing]</w:t>
+        <w:pStyle w:val="ListParagraph"/>
+        <w:jc w:val="both"/>
+      </w:pPr>
+    </w:p>
+    <w:p>
+      <w:pPr>
+        <w:jc w:val="both"/>
+      </w:pPr>
+      <w:r>
+        <w:t>[Dashboard Testing]</w:t>
       </w:r>
     </w:p>
     <w:p>
@@ -144,21 +418,13 @@
       <w:r>
         <w:t>Application</w:t>
       </w:r>
-      <w:bookmarkStart w:id="0" w:name="_GoBack"/>
-      <w:bookmarkEnd w:id="0"/>
-    </w:p>
-    <w:p>
-      <w:pPr>
-        <w:jc w:val="both"/>
-      </w:pPr>
-      <w:r>
-        <w:t>[</w:t>
-      </w:r>
-      <w:r>
-        <w:t>Trader Management</w:t>
-      </w:r>
-      <w:r>
-        <w:t xml:space="preserve"> Testing]</w:t>
+    </w:p>
+    <w:p>
+      <w:pPr>
+        <w:jc w:val="both"/>
+      </w:pPr>
+      <w:r>
+        <w:t>[Trader Management Testing]</w:t>
       </w:r>
     </w:p>
     <w:p>
@@ -174,16 +440,70 @@
         <w:t xml:space="preserve">If the </w:t>
       </w:r>
       <w:r>
-        <w:t xml:space="preserve">admin clicks on the green “approve” button in the Pending Traders section then the trader </w:t>
-      </w:r>
-      <w:proofErr w:type="gramStart"/>
-      <w:r>
-        <w:t>is shifted</w:t>
-      </w:r>
-      <w:proofErr w:type="gramEnd"/>
-      <w:r>
-        <w:t xml:space="preserve"> to Approved Traders section.</w:t>
-      </w:r>
+        <w:t>admin clicks on the green “approve” button in the Pending Traders section then the trader is shif</w:t>
+      </w:r>
+      <w:r>
+        <w:t>ted to Approved Traders section</w:t>
+      </w:r>
+    </w:p>
+    <w:p>
+      <w:pPr>
+        <w:pStyle w:val="ListParagraph"/>
+        <w:jc w:val="both"/>
+      </w:pPr>
+      <w:r>
+        <w:rPr>
+          <w:noProof/>
+          <w:lang w:bidi="ne-NP"/>
+        </w:rPr>
+        <w:drawing>
+          <wp:inline distT="0" distB="0" distL="0" distR="0">
+            <wp:extent cx="5943600" cy="2725420"/>
+            <wp:effectExtent l="0" t="0" r="0" b="0"/>
+            <wp:docPr id="7" name="Picture 7"/>
+            <wp:cNvGraphicFramePr>
+              <a:graphicFrameLocks xmlns:a="http://schemas.openxmlformats.org/drawingml/2006/main" noChangeAspect="1"/>
+            </wp:cNvGraphicFramePr>
+            <a:graphic xmlns:a="http://schemas.openxmlformats.org/drawingml/2006/main">
+              <a:graphicData uri="http://schemas.openxmlformats.org/drawingml/2006/picture">
+                <pic:pic xmlns:pic="http://schemas.openxmlformats.org/drawingml/2006/picture">
+                  <pic:nvPicPr>
+                    <pic:cNvPr id="7" name="Admin_traderapproval.png"/>
+                    <pic:cNvPicPr/>
+                  </pic:nvPicPr>
+                  <pic:blipFill>
+                    <a:blip r:embed="rId9" cstate="print">
+                      <a:extLst>
+                        <a:ext uri="{28A0092B-C50C-407E-A947-70E740481C1C}">
+                          <a14:useLocalDpi xmlns:a14="http://schemas.microsoft.com/office/drawing/2010/main" val="0"/>
+                        </a:ext>
+                      </a:extLst>
+                    </a:blip>
+                    <a:stretch>
+                      <a:fillRect/>
+                    </a:stretch>
+                  </pic:blipFill>
+                  <pic:spPr>
+                    <a:xfrm>
+                      <a:off x="0" y="0"/>
+                      <a:ext cx="5943600" cy="2725420"/>
+                    </a:xfrm>
+                    <a:prstGeom prst="rect">
+                      <a:avLst/>
+                    </a:prstGeom>
+                  </pic:spPr>
+                </pic:pic>
+              </a:graphicData>
+            </a:graphic>
+          </wp:inline>
+        </w:drawing>
+      </w:r>
+    </w:p>
+    <w:p>
+      <w:pPr>
+        <w:pStyle w:val="ListParagraph"/>
+        <w:jc w:val="both"/>
+      </w:pPr>
     </w:p>
     <w:p>
       <w:pPr>
@@ -198,7 +518,12 @@
         <w:t xml:space="preserve">If the </w:t>
       </w:r>
       <w:r>
-        <w:t xml:space="preserve">admin clicks on the red “disapprove” button in the Pending Traders section then the trader </w:t>
+        <w:t xml:space="preserve">admin clicks on the red </w:t>
+      </w:r>
+      <w:bookmarkStart w:id="0" w:name="_GoBack"/>
+      <w:bookmarkEnd w:id="0"/>
+      <w:r>
+        <w:t xml:space="preserve">“disapprove” button in the Pending Traders section then the trader </w:t>
       </w:r>
       <w:proofErr w:type="gramStart"/>
       <w:r>
@@ -214,13 +539,7 @@
         <w:jc w:val="both"/>
       </w:pPr>
       <w:r>
-        <w:t>[</w:t>
-      </w:r>
-      <w:r>
-        <w:t>Customer</w:t>
-      </w:r>
-      <w:r>
-        <w:t xml:space="preserve"> Management Testing]</w:t>
+        <w:t>[Customer Management Testing]</w:t>
       </w:r>
     </w:p>
     <w:p>
@@ -236,8 +555,110 @@
         <w:t xml:space="preserve">If the </w:t>
       </w:r>
       <w:r>
-        <w:t>admin clicks on the “delete” button then a warning message is displayed to confirm the removal of the customer with all their associated records</w:t>
-      </w:r>
+        <w:t xml:space="preserve">admin clicks on the “delete” button </w:t>
+      </w:r>
+      <w:r>
+        <w:t xml:space="preserve">then the admin can remove </w:t>
+      </w:r>
+      <w:r>
+        <w:t>the customer with all their associated records</w:t>
+      </w:r>
+    </w:p>
+    <w:p>
+      <w:pPr>
+        <w:pStyle w:val="ListParagraph"/>
+        <w:jc w:val="both"/>
+      </w:pPr>
+      <w:r>
+        <w:rPr>
+          <w:noProof/>
+          <w:lang w:bidi="ne-NP"/>
+        </w:rPr>
+        <w:lastRenderedPageBreak/>
+        <w:drawing>
+          <wp:inline distT="0" distB="0" distL="0" distR="0">
+            <wp:extent cx="5943600" cy="2564130"/>
+            <wp:effectExtent l="0" t="0" r="0" b="0"/>
+            <wp:docPr id="5" name="Picture 5"/>
+            <wp:cNvGraphicFramePr>
+              <a:graphicFrameLocks xmlns:a="http://schemas.openxmlformats.org/drawingml/2006/main" noChangeAspect="1"/>
+            </wp:cNvGraphicFramePr>
+            <a:graphic xmlns:a="http://schemas.openxmlformats.org/drawingml/2006/main">
+              <a:graphicData uri="http://schemas.openxmlformats.org/drawingml/2006/picture">
+                <pic:pic xmlns:pic="http://schemas.openxmlformats.org/drawingml/2006/picture">
+                  <pic:nvPicPr>
+                    <pic:cNvPr id="5" name="Admin_customer.png"/>
+                    <pic:cNvPicPr/>
+                  </pic:nvPicPr>
+                  <pic:blipFill>
+                    <a:blip r:embed="rId10" cstate="print">
+                      <a:extLst>
+                        <a:ext uri="{28A0092B-C50C-407E-A947-70E740481C1C}">
+                          <a14:useLocalDpi xmlns:a14="http://schemas.microsoft.com/office/drawing/2010/main" val="0"/>
+                        </a:ext>
+                      </a:extLst>
+                    </a:blip>
+                    <a:stretch>
+                      <a:fillRect/>
+                    </a:stretch>
+                  </pic:blipFill>
+                  <pic:spPr>
+                    <a:xfrm>
+                      <a:off x="0" y="0"/>
+                      <a:ext cx="5943600" cy="2564130"/>
+                    </a:xfrm>
+                    <a:prstGeom prst="rect">
+                      <a:avLst/>
+                    </a:prstGeom>
+                  </pic:spPr>
+                </pic:pic>
+              </a:graphicData>
+            </a:graphic>
+          </wp:inline>
+        </w:drawing>
+      </w:r>
+    </w:p>
+    <w:p>
+      <w:pPr>
+        <w:pStyle w:val="ListParagraph"/>
+        <w:jc w:val="both"/>
+      </w:pPr>
+    </w:p>
+    <w:p>
+      <w:pPr>
+        <w:pStyle w:val="ListParagraph"/>
+        <w:jc w:val="both"/>
+      </w:pPr>
+    </w:p>
+    <w:p>
+      <w:pPr>
+        <w:pStyle w:val="ListParagraph"/>
+        <w:jc w:val="both"/>
+      </w:pPr>
+    </w:p>
+    <w:p>
+      <w:pPr>
+        <w:pStyle w:val="ListParagraph"/>
+        <w:jc w:val="both"/>
+      </w:pPr>
+    </w:p>
+    <w:p>
+      <w:pPr>
+        <w:pStyle w:val="ListParagraph"/>
+        <w:jc w:val="both"/>
+      </w:pPr>
+    </w:p>
+    <w:p>
+      <w:pPr>
+        <w:pStyle w:val="ListParagraph"/>
+        <w:jc w:val="both"/>
+      </w:pPr>
+    </w:p>
+    <w:p>
+      <w:pPr>
+        <w:pStyle w:val="ListParagraph"/>
+        <w:jc w:val="both"/>
+      </w:pPr>
     </w:p>
     <w:p>
       <w:pPr>
@@ -249,21 +670,77 @@
         <w:jc w:val="both"/>
       </w:pPr>
       <w:r>
-        <w:t>If the admin clicks on the “delete” button in the user queries tab then a warning message is displayed to confirm the removal of the user queries and message.</w:t>
-      </w:r>
-    </w:p>
-    <w:p>
-      <w:pPr>
-        <w:jc w:val="both"/>
-      </w:pPr>
-      <w:r>
-        <w:t>[</w:t>
-      </w:r>
-      <w:r>
-        <w:t xml:space="preserve">Logout </w:t>
-      </w:r>
-      <w:r>
-        <w:t>Testing]</w:t>
+        <w:t>If the admin clicks on the “delete” button in the user queries tab t</w:t>
+      </w:r>
+      <w:r>
+        <w:t>hen the user query or message is removed</w:t>
+      </w:r>
+    </w:p>
+    <w:p>
+      <w:pPr>
+        <w:pStyle w:val="ListParagraph"/>
+        <w:jc w:val="both"/>
+      </w:pPr>
+      <w:r>
+        <w:rPr>
+          <w:noProof/>
+          <w:lang w:bidi="ne-NP"/>
+        </w:rPr>
+        <w:drawing>
+          <wp:inline distT="0" distB="0" distL="0" distR="0">
+            <wp:extent cx="5943600" cy="2675890"/>
+            <wp:effectExtent l="0" t="0" r="0" b="0"/>
+            <wp:docPr id="6" name="Picture 6"/>
+            <wp:cNvGraphicFramePr>
+              <a:graphicFrameLocks xmlns:a="http://schemas.openxmlformats.org/drawingml/2006/main" noChangeAspect="1"/>
+            </wp:cNvGraphicFramePr>
+            <a:graphic xmlns:a="http://schemas.openxmlformats.org/drawingml/2006/main">
+              <a:graphicData uri="http://schemas.openxmlformats.org/drawingml/2006/picture">
+                <pic:pic xmlns:pic="http://schemas.openxmlformats.org/drawingml/2006/picture">
+                  <pic:nvPicPr>
+                    <pic:cNvPr id="6" name="Admin_Userqueries.png"/>
+                    <pic:cNvPicPr/>
+                  </pic:nvPicPr>
+                  <pic:blipFill>
+                    <a:blip r:embed="rId11" cstate="print">
+                      <a:extLst>
+                        <a:ext uri="{28A0092B-C50C-407E-A947-70E740481C1C}">
+                          <a14:useLocalDpi xmlns:a14="http://schemas.microsoft.com/office/drawing/2010/main" val="0"/>
+                        </a:ext>
+                      </a:extLst>
+                    </a:blip>
+                    <a:stretch>
+                      <a:fillRect/>
+                    </a:stretch>
+                  </pic:blipFill>
+                  <pic:spPr>
+                    <a:xfrm>
+                      <a:off x="0" y="0"/>
+                      <a:ext cx="5943600" cy="2675890"/>
+                    </a:xfrm>
+                    <a:prstGeom prst="rect">
+                      <a:avLst/>
+                    </a:prstGeom>
+                  </pic:spPr>
+                </pic:pic>
+              </a:graphicData>
+            </a:graphic>
+          </wp:inline>
+        </w:drawing>
+      </w:r>
+    </w:p>
+    <w:p>
+      <w:pPr>
+        <w:pStyle w:val="ListParagraph"/>
+        <w:jc w:val="both"/>
+      </w:pPr>
+    </w:p>
+    <w:p>
+      <w:pPr>
+        <w:jc w:val="both"/>
+      </w:pPr>
+      <w:r>
+        <w:t>[Logout Testing]</w:t>
       </w:r>
     </w:p>
     <w:p>
@@ -276,11 +753,14 @@
         <w:jc w:val="both"/>
       </w:pPr>
       <w:r>
-        <w:t xml:space="preserve">If the </w:t>
-      </w:r>
-      <w:r>
-        <w:t>admin clicks on the logout button at top right of the navigation bar then the admin is redirected to homepage</w:t>
-      </w:r>
+        <w:t>If the admin clicks on the logout button at top right of the navigation bar then the admin is redirected to homepage</w:t>
+      </w:r>
+    </w:p>
+    <w:p>
+      <w:pPr>
+        <w:pStyle w:val="ListParagraph"/>
+        <w:jc w:val="both"/>
+      </w:pPr>
     </w:p>
     <w:p>
       <w:pPr>
@@ -298,7 +778,6 @@
         <w:rPr>
           <w:noProof/>
         </w:rPr>
-        <w:lastRenderedPageBreak/>
         <w:t xml:space="preserve">                                         </w:t>
       </w:r>
     </w:p>

</xml_diff>